<commit_message>
Arbre des débats + résumé pour le site
</commit_message>
<xml_diff>
--- a/Data-Presse et médias/Rapport Média pour le 29.docx
+++ b/Data-Presse et médias/Rapport Média pour le 29.docx
@@ -482,17 +482,28 @@
         <w:t>médicale</w:t>
       </w:r>
       <w:r>
-        <w:t xml:space="preserve">) qui sont deux groupes publiques. Le premier publie des rapports notamment sur les radiofréquences, retient des projets </w:t>
+        <w:t>) qui</w:t>
+      </w:r>
+      <w:r>
+        <w:t xml:space="preserve"> publie des rapports notamment sur les radiofréquences, retient des projets </w:t>
       </w:r>
       <w:r>
         <w:t>de recherche et les finance.</w:t>
       </w:r>
       <w:r>
         <w:br/>
-        <w:t xml:space="preserve">Ces groupes ont pour particularité d'être à l'interface de l'arène scientifique et politique. Cette position délicate a d'ailleurs été à l'origine d'une polémique pour l'ANSES. </w:t>
-      </w:r>
-      <w:r>
-        <w:t>l'Inspection générale de l'Environnement et</w:t>
+      </w:r>
+      <w:r>
+        <w:t>Ce groupe a</w:t>
+      </w:r>
+      <w:r>
+        <w:t xml:space="preserve"> pour particularité d'être à l'interface de l'arène scientifique et politique. Cette position délicate a d'ailleurs été à l'origine d'une polémique pour l'ANSES. </w:t>
+      </w:r>
+      <w:r>
+        <w:t>L</w:t>
+      </w:r>
+      <w:r>
+        <w:t>'Inspection générale de l'Environnement et</w:t>
       </w:r>
       <w:r>
         <w:t xml:space="preserve"> celle des Affaires sociales avait en effet demandé un rapport sur les méthodes de l'ANSES, ce rapport critiquait dénonçait notamment des liens directs entre les scientifiques travaillant </w:t>
@@ -789,164 +800,82 @@
       <w:r>
         <w:fldChar w:fldCharType="separate"/>
       </w:r>
-      <w:proofErr w:type="spellStart"/>
       <w:r>
         <w:rPr>
           <w:rFonts w:ascii="Calibri" w:hAnsi="Calibri" w:cs="Calibri"/>
           <w:szCs w:val="24"/>
         </w:rPr>
-        <w:t>Benyahia</w:t>
-      </w:r>
-      <w:proofErr w:type="spellEnd"/>
+        <w:t>Benyahia-Kouider, « Portables, Wi-Fi, tablettes ».</w:t>
+      </w:r>
+      <w:r>
+        <w:fldChar w:fldCharType="end"/>
+      </w:r>
+    </w:p>
+  </w:footnote>
+  <w:footnote w:id="3">
+    <w:p>
+      <w:pPr>
+        <w:pStyle w:val="Notedebasdepage"/>
+      </w:pPr>
+      <w:r>
+        <w:rPr>
+          <w:rStyle w:val="Appelnotedebasdep"/>
+        </w:rPr>
+        <w:footnoteRef/>
+      </w:r>
+      <w:r>
+        <w:t xml:space="preserve"> </w:t>
+      </w:r>
+      <w:r>
+        <w:fldChar w:fldCharType="begin"/>
+      </w:r>
+      <w:r>
+        <w:instrText xml:space="preserve"> ADDIN ZOTERO_ITEM CSL_CITATION {"citationID":"7C39OXjf","properties":{"formattedCitation":"{\\rtf PIERRE, \\uc0\\u171{}\\uc0\\u160{}L\\uc0\\u8217{}usage de t\\uc0\\u233{}l\\uc0\\u233{}phones mobiles est-il dangereux pour la sant\\uc0\\u233{}\\uc0\\u8239{}?\\uc0\\u160{}\\uc0\\u187{}}","plainCitation":"PIERRE, « L’usage de téléphones mobiles est-il dangereux pour la santé ? »"},"citationItems":[{"id":31,"uris":["http://zotero.org/users/local/lzR01K7h/items/88HGEWWV"],"uri":["http://zotero.org/users/local/lzR01K7h/items/88HGEWWV"],"itemData":{"id":31,"type":"article-journal","title":"L'usage de téléphones mobiles est-il dangereux pour la santé ?","container-title":"Le Monde","URL":"http://nouveau.europresse.com/Link/TELECOMT_1/news·19960911·LM·471674","author":[{"family":"PIERRE","given":"LE HIR"}],"issued":{"date-parts":[["1996",9,11]]}}}],"schema":"https://github.com/citation-style-language/schema/raw/master/csl-citation.json"} </w:instrText>
+      </w:r>
+      <w:r>
+        <w:fldChar w:fldCharType="separate"/>
+      </w:r>
       <w:r>
         <w:rPr>
           <w:rFonts w:ascii="Calibri" w:hAnsi="Calibri" w:cs="Calibri"/>
           <w:szCs w:val="24"/>
         </w:rPr>
-        <w:t>-</w:t>
-      </w:r>
-      <w:proofErr w:type="spellStart"/>
+        <w:t>PIERRE, « L’usage de téléphones mobiles est-il dangereux pour la santé ? »</w:t>
+      </w:r>
+      <w:r>
+        <w:fldChar w:fldCharType="end"/>
+      </w:r>
+    </w:p>
+  </w:footnote>
+  <w:footnote w:id="4">
+    <w:p>
+      <w:pPr>
+        <w:pStyle w:val="Notedebasdepage"/>
+      </w:pPr>
+      <w:r>
+        <w:rPr>
+          <w:rStyle w:val="Appelnotedebasdep"/>
+        </w:rPr>
+        <w:footnoteRef/>
+      </w:r>
+      <w:r>
+        <w:t xml:space="preserve"> </w:t>
+      </w:r>
+      <w:r>
+        <w:fldChar w:fldCharType="begin"/>
+      </w:r>
+      <w:r>
+        <w:instrText xml:space="preserve"> ADDIN ZOTERO_ITEM CSL_CITATION {"citationID":"a2cb5r37nph","properties":{"formattedCitation":"{\\rtf Benyahia-Kouider, \\uc0\\u171{}\\uc0\\u160{}Portables, Wi-Fi, tablettes\\uc0\\u160{}\\uc0\\u187{}.}","plainCitation":"Benyahia-Kouider, « Portables, Wi-Fi, tablettes »."},"citationItems":[{"id":10,"uris":["http://zotero.org/users/local/lzR01K7h/items/5W476T3U"],"uri":["http://zotero.org/users/local/lzR01K7h/items/5W476T3U"],"itemData":{"id":10,"type":"webpage","title":"Portables, Wi-Fi, tablettes : les vrais dangers des ondes","container-title":"L'Obs","abstract":"Une proposition de loi du groupe écologiste sur l'exposition aux ondes est examinée jeudi. Les spécialistes se divisent sur leurs risques sur la santé. Et si elles n'étaient pas si inoffensives ?","URL":"http://tempsreel.nouvelobs.com/l-enquete-de-l-obs/20130930.OBS9058/portables-wi-fi-tablettes-les-vrais-dangers-des-ondes.html","shortTitle":"Portables, Wi-Fi, tablettes","author":[{"family":"Benyahia-Kouider","given":"Odile"}],"issued":{"date-parts":[["2014",1,23]]},"accessed":{"date-parts":[["2017",5,10]]}}}],"schema":"https://github.com/citation-style-language/schema/raw/master/csl-citation.json"} </w:instrText>
+      </w:r>
+      <w:r>
+        <w:fldChar w:fldCharType="separate"/>
+      </w:r>
       <w:r>
         <w:rPr>
           <w:rFonts w:ascii="Calibri" w:hAnsi="Calibri" w:cs="Calibri"/>
           <w:szCs w:val="24"/>
         </w:rPr>
-        <w:t>Kouider</w:t>
-      </w:r>
-      <w:proofErr w:type="spellEnd"/>
-      <w:r>
-        <w:rPr>
-          <w:rFonts w:ascii="Calibri" w:hAnsi="Calibri" w:cs="Calibri"/>
-          <w:szCs w:val="24"/>
-        </w:rPr>
-        <w:t xml:space="preserve">, « Portables, </w:t>
-      </w:r>
-      <w:proofErr w:type="spellStart"/>
-      <w:r>
-        <w:rPr>
-          <w:rFonts w:ascii="Calibri" w:hAnsi="Calibri" w:cs="Calibri"/>
-          <w:szCs w:val="24"/>
-        </w:rPr>
-        <w:t>Wi-Fi</w:t>
-      </w:r>
-      <w:proofErr w:type="spellEnd"/>
-      <w:r>
-        <w:rPr>
-          <w:rFonts w:ascii="Calibri" w:hAnsi="Calibri" w:cs="Calibri"/>
-          <w:szCs w:val="24"/>
-        </w:rPr>
-        <w:t>, tablettes ».</w:t>
-      </w:r>
-      <w:r>
-        <w:fldChar w:fldCharType="end"/>
-      </w:r>
-    </w:p>
-  </w:footnote>
-  <w:footnote w:id="3">
-    <w:p>
-      <w:pPr>
-        <w:pStyle w:val="Notedebasdepage"/>
-      </w:pPr>
-      <w:r>
-        <w:rPr>
-          <w:rStyle w:val="Appelnotedebasdep"/>
-        </w:rPr>
-        <w:footnoteRef/>
-      </w:r>
-      <w:r>
-        <w:t xml:space="preserve"> </w:t>
-      </w:r>
-      <w:r>
-        <w:fldChar w:fldCharType="begin"/>
-      </w:r>
-      <w:r>
-        <w:instrText xml:space="preserve"> ADDIN ZOTERO_ITEM CSL_CITATION {"citationID":"7C39OXjf","properties":{"formattedCitation":"{\\rtf PIERRE, \\uc0\\u171{}\\uc0\\u160{}L\\uc0\\u8217{}usage de t\\uc0\\u233{}l\\uc0\\u233{}phones mobiles est-il dangereux pour la sant\\uc0\\u233{}\\uc0\\u8239{}?\\uc0\\u160{}\\uc0\\u187{}}","plainCitation":"PIERRE, « L’usage de téléphones mobiles est-il dangereux pour la santé ? »"},"citationItems":[{"id":31,"uris":["http://zotero.org/users/local/lzR01K7h/items/88HGEWWV"],"uri":["http://zotero.org/users/local/lzR01K7h/items/88HGEWWV"],"itemData":{"id":31,"type":"article-journal","title":"L'usage de téléphones mobiles est-il dangereux pour la santé ?","container-title":"Le Monde","URL":"http://nouveau.europresse.com/Link/TELECOMT_1/news·19960911·LM·471674","author":[{"family":"PIERRE","given":"LE HIR"}],"issued":{"date-parts":[["1996",9,11]]}}}],"schema":"https://github.com/citation-style-language/schema/raw/master/csl-citation.json"} </w:instrText>
-      </w:r>
-      <w:r>
-        <w:fldChar w:fldCharType="separate"/>
-      </w:r>
-      <w:r>
-        <w:rPr>
-          <w:rFonts w:ascii="Calibri" w:hAnsi="Calibri" w:cs="Calibri"/>
-          <w:szCs w:val="24"/>
-        </w:rPr>
-        <w:t>PIERRE, « L’usage de téléphones mobiles est-il dangereux pour la santé ? »</w:t>
-      </w:r>
-      <w:r>
-        <w:fldChar w:fldCharType="end"/>
-      </w:r>
-    </w:p>
-  </w:footnote>
-  <w:footnote w:id="4">
-    <w:p>
-      <w:pPr>
-        <w:pStyle w:val="Notedebasdepage"/>
-      </w:pPr>
-      <w:r>
-        <w:rPr>
-          <w:rStyle w:val="Appelnotedebasdep"/>
-        </w:rPr>
-        <w:footnoteRef/>
-      </w:r>
-      <w:r>
-        <w:t xml:space="preserve"> </w:t>
-      </w:r>
-      <w:r>
-        <w:fldChar w:fldCharType="begin"/>
-      </w:r>
-      <w:r>
-        <w:instrText xml:space="preserve"> ADDIN ZOTERO_ITEM CSL_CITATION {"citationID":"a2cb5r37nph","properties":{"formattedCitation":"{\\rtf Benyahia-Kouider, \\uc0\\u171{}\\uc0\\u160{}Portables, Wi-Fi, tablettes\\uc0\\u160{}\\uc0\\u187{}.}","plainCitation":"Benyahia-Kouider, « Portables, Wi-Fi, tablettes »."},"citationItems":[{"id":10,"uris":["http://zotero.org/users/local/lzR01K7h/items/5W476T3U"],"uri":["http://zotero.org/users/local/lzR01K7h/items/5W476T3U"],"itemData":{"id":10,"type":"webpage","title":"Portables, Wi-Fi, tablettes : les vrais dangers des ondes","container-title":"L'Obs","abstract":"Une proposition de loi du groupe écologiste sur l'exposition aux ondes est examinée jeudi. Les spécialistes se divisent sur leurs risques sur la santé. Et si elles n'étaient pas si inoffensives ?","URL":"http://tempsreel.nouvelobs.com/l-enquete-de-l-obs/20130930.OBS9058/portables-wi-fi-tablettes-les-vrais-dangers-des-ondes.html","shortTitle":"Portables, Wi-Fi, tablettes","author":[{"family":"Benyahia-Kouider","given":"Odile"}],"issued":{"date-parts":[["2014",1,23]]},"accessed":{"date-parts":[["2017",5,10]]}}}],"schema":"https://github.com/citation-style-language/schema/raw/master/csl-citation.json"} </w:instrText>
-      </w:r>
-      <w:r>
-        <w:fldChar w:fldCharType="separate"/>
-      </w:r>
-      <w:proofErr w:type="spellStart"/>
-      <w:r>
-        <w:rPr>
-          <w:rFonts w:ascii="Calibri" w:hAnsi="Calibri" w:cs="Calibri"/>
-          <w:szCs w:val="24"/>
-        </w:rPr>
-        <w:t>Benyahia</w:t>
-      </w:r>
-      <w:proofErr w:type="spellEnd"/>
-      <w:r>
-        <w:rPr>
-          <w:rFonts w:ascii="Calibri" w:hAnsi="Calibri" w:cs="Calibri"/>
-          <w:szCs w:val="24"/>
-        </w:rPr>
-        <w:t>-</w:t>
-      </w:r>
-      <w:proofErr w:type="spellStart"/>
-      <w:r>
-        <w:rPr>
-          <w:rFonts w:ascii="Calibri" w:hAnsi="Calibri" w:cs="Calibri"/>
-          <w:szCs w:val="24"/>
-        </w:rPr>
-        <w:t>Kouider</w:t>
-      </w:r>
-      <w:proofErr w:type="spellEnd"/>
-      <w:r>
-        <w:rPr>
-          <w:rFonts w:ascii="Calibri" w:hAnsi="Calibri" w:cs="Calibri"/>
-          <w:szCs w:val="24"/>
-        </w:rPr>
-        <w:t xml:space="preserve">, « Portables, </w:t>
-      </w:r>
-      <w:proofErr w:type="spellStart"/>
-      <w:r>
-        <w:rPr>
-          <w:rFonts w:ascii="Calibri" w:hAnsi="Calibri" w:cs="Calibri"/>
-          <w:szCs w:val="24"/>
-        </w:rPr>
-        <w:t>Wi-Fi</w:t>
-      </w:r>
-      <w:proofErr w:type="spellEnd"/>
-      <w:r>
-        <w:rPr>
-          <w:rFonts w:ascii="Calibri" w:hAnsi="Calibri" w:cs="Calibri"/>
-          <w:szCs w:val="24"/>
-        </w:rPr>
-        <w:t>, tablettes ».</w:t>
+        <w:t>Benyahia-Kouider, « Portables, Wi-Fi, tablettes ».</w:t>
       </w:r>
       <w:r>
         <w:fldChar w:fldCharType="end"/>
@@ -1192,6 +1121,18 @@
     <w:rsid w:val="00200BD2"/>
     <w:rPr>
       <w:color w:val="0000FF" w:themeColor="hyperlink"/>
+      <w:u w:val="single"/>
+    </w:rPr>
+  </w:style>
+  <w:style w:type="character" w:styleId="Lienhypertextesuivivisit">
+    <w:name w:val="FollowedHyperlink"/>
+    <w:basedOn w:val="Policepardfaut"/>
+    <w:uiPriority w:val="99"/>
+    <w:semiHidden/>
+    <w:unhideWhenUsed/>
+    <w:rsid w:val="0002088D"/>
+    <w:rPr>
+      <w:color w:val="800080" w:themeColor="followedHyperlink"/>
       <w:u w:val="single"/>
     </w:rPr>
   </w:style>
@@ -1486,7 +1427,7 @@
 </file>
 
 <file path=customXml/itemProps1.xml><?xml version="1.0" encoding="utf-8"?>
-<ds:datastoreItem xmlns:ds="http://schemas.openxmlformats.org/officeDocument/2006/customXml" ds:itemID="{E30180FC-D615-4E9D-BED7-7E01196F8EB7}">
+<ds:datastoreItem xmlns:ds="http://schemas.openxmlformats.org/officeDocument/2006/customXml" ds:itemID="{55FD8850-F092-45B3-9EC3-532C8C6BA77B}">
   <ds:schemaRefs>
     <ds:schemaRef ds:uri="http://schemas.openxmlformats.org/officeDocument/2006/bibliography"/>
   </ds:schemaRefs>

</xml_diff>